<commit_message>
added database to autoFH
</commit_message>
<xml_diff>
--- a/Computing_Project/Meta_features/Meta_feature.docx
+++ b/Computing_Project/Meta_features/Meta_feature.docx
@@ -134,6 +134,8 @@
       <w:r>
         <w:t xml:space="preserve"> F Number of features </w:t>
       </w:r>
+      <w:bookmarkStart w:id="0" w:name="_GoBack"/>
+      <w:bookmarkEnd w:id="0"/>
     </w:p>
     <w:p>
       <w:pPr>
@@ -147,7 +149,7 @@
         </w:tabs>
       </w:pPr>
       <w:r>
-        <w:t xml:space="preserve">T Number of target concept values D </w:t>
+        <w:t xml:space="preserve">T Number of target concept values </w:t>
       </w:r>
     </w:p>
     <w:p>
@@ -162,6 +164,9 @@
         </w:tabs>
       </w:pPr>
       <w:r>
+        <w:t xml:space="preserve">D </w:t>
+      </w:r>
+      <w:r>
         <w:t xml:space="preserve">Data set dimensionality, D = I/F </w:t>
       </w:r>
     </w:p>
@@ -192,8 +197,15 @@
       </w:r>
       <w:proofErr w:type="gramEnd"/>
       <w:r>
-        <w:t xml:space="preserve">X, Y ) Mean absolute linear correlation coefficient of all possible pairs of features </w:t>
-      </w:r>
+        <w:t xml:space="preserve">X, Y ) </w:t>
+      </w:r>
+      <w:bookmarkStart w:id="1" w:name="OLE_LINK1"/>
+      <w:bookmarkStart w:id="2" w:name="OLE_LINK2"/>
+      <w:r>
+        <w:t xml:space="preserve">Mean absolute linear correlation coefficient of all possible pairs of features </w:t>
+      </w:r>
+      <w:bookmarkEnd w:id="1"/>
+      <w:bookmarkEnd w:id="2"/>
     </w:p>
     <w:p>
       <w:pPr>
@@ -352,8 +364,6 @@
           <w:tab w:val="left" w:pos="2112"/>
         </w:tabs>
       </w:pPr>
-      <w:bookmarkStart w:id="0" w:name="_GoBack"/>
-      <w:bookmarkEnd w:id="0"/>
       <w:proofErr w:type="spellStart"/>
       <w:r>
         <w:t>NSratio</w:t>
@@ -368,7 +378,15 @@
       </w:r>
       <w:proofErr w:type="spellEnd"/>
       <w:r>
-        <w:t xml:space="preserve"> = (H(X) − MI(C, X))/MI(C, X)</w:t>
+        <w:t xml:space="preserve"> = (H(X) − </w:t>
+      </w:r>
+      <w:proofErr w:type="gramStart"/>
+      <w:r>
+        <w:t>MI(</w:t>
+      </w:r>
+      <w:proofErr w:type="gramEnd"/>
+      <w:r>
+        <w:t>C, X))/MI(C, X)</w:t>
       </w:r>
     </w:p>
     <w:sectPr>

</xml_diff>